<commit_message>
Color Invert + Citation
</commit_message>
<xml_diff>
--- a/docs/ACM_Document.docx
+++ b/docs/ACM_Document.docx
@@ -100,18 +100,8 @@
                                 <w:sz w:val="24"/>
                                 <w:szCs w:val="24"/>
                               </w:rPr>
-                              <w:t xml:space="preserve">Ria A. </w:t>
+                              <w:t>Ria A. Sagum</w:t>
                             </w:r>
-                            <w:proofErr w:type="spellStart"/>
-                            <w:r>
-                              <w:rPr>
-                                <w:rFonts w:ascii="Helvetica" w:hAnsi="Helvetica" w:cs="Helvetica"/>
-                                <w:sz w:val="24"/>
-                                <w:szCs w:val="24"/>
-                              </w:rPr>
-                              <w:t>Sagum</w:t>
-                            </w:r>
-                            <w:proofErr w:type="spellEnd"/>
                             <w:r>
                               <w:rPr>
                                 <w:rFonts w:ascii="Helvetica" w:hAnsi="Helvetica" w:cs="Helvetica"/>
@@ -135,25 +125,7 @@
                                 <w:sz w:val="24"/>
                                 <w:szCs w:val="24"/>
                               </w:rPr>
-                              <w:t xml:space="preserve">Joshua S. </w:t>
-                            </w:r>
-                            <w:proofErr w:type="spellStart"/>
-                            <w:r>
-                              <w:rPr>
-                                <w:rFonts w:ascii="Helvetica" w:hAnsi="Helvetica" w:cs="Helvetica"/>
-                                <w:sz w:val="24"/>
-                                <w:szCs w:val="24"/>
-                              </w:rPr>
-                              <w:t>Dapitan</w:t>
-                            </w:r>
-                            <w:proofErr w:type="spellEnd"/>
-                            <w:r>
-                              <w:rPr>
-                                <w:rFonts w:ascii="Helvetica" w:hAnsi="Helvetica" w:cs="Helvetica"/>
-                                <w:sz w:val="24"/>
-                                <w:szCs w:val="24"/>
-                              </w:rPr>
-                              <w:t xml:space="preserve">              </w:t>
+                              <w:t xml:space="preserve">Joshua S. Dapitan              </w:t>
                             </w:r>
                             <w:r>
                               <w:rPr>
@@ -171,34 +143,14 @@
                               </w:rPr>
                               <w:t xml:space="preserve">     </w:t>
                             </w:r>
-                            <w:proofErr w:type="spellStart"/>
                             <w:r>
                               <w:rPr>
                                 <w:rFonts w:ascii="Helvetica" w:hAnsi="Helvetica" w:cs="Helvetica"/>
                                 <w:sz w:val="24"/>
                                 <w:szCs w:val="24"/>
                               </w:rPr>
-                              <w:t>Anjanette</w:t>
+                              <w:t>Anjanette R. Lasala</w:t>
                             </w:r>
-                            <w:proofErr w:type="spellEnd"/>
-                            <w:r>
-                              <w:rPr>
-                                <w:rFonts w:ascii="Helvetica" w:hAnsi="Helvetica" w:cs="Helvetica"/>
-                                <w:sz w:val="24"/>
-                                <w:szCs w:val="24"/>
-                              </w:rPr>
-                              <w:t xml:space="preserve"> R. </w:t>
-                            </w:r>
-                            <w:proofErr w:type="spellStart"/>
-                            <w:r>
-                              <w:rPr>
-                                <w:rFonts w:ascii="Helvetica" w:hAnsi="Helvetica" w:cs="Helvetica"/>
-                                <w:sz w:val="24"/>
-                                <w:szCs w:val="24"/>
-                              </w:rPr>
-                              <w:t>Lasala</w:t>
-                            </w:r>
-                            <w:proofErr w:type="spellEnd"/>
                           </w:p>
                           <w:p>
                             <w:pPr>
@@ -305,18 +257,8 @@
                                 <w:sz w:val="24"/>
                                 <w:szCs w:val="24"/>
                               </w:rPr>
-                              <w:t xml:space="preserve"> Email</w:t>
+                              <w:t xml:space="preserve"> Email:</w:t>
                             </w:r>
-                            <w:proofErr w:type="gramStart"/>
-                            <w:r>
-                              <w:rPr>
-                                <w:rFonts w:ascii="Helvetica" w:hAnsi="Helvetica" w:cs="Helvetica"/>
-                                <w:sz w:val="24"/>
-                                <w:szCs w:val="24"/>
-                              </w:rPr>
-                              <w:t>:</w:t>
-                            </w:r>
-                            <w:proofErr w:type="gramEnd"/>
                             <w:hyperlink r:id="rId6" w:history="1">
                               <w:r>
                                 <w:rPr>
@@ -443,18 +385,8 @@
                           <w:sz w:val="24"/>
                           <w:szCs w:val="24"/>
                         </w:rPr>
-                        <w:t xml:space="preserve">Ria A. </w:t>
+                        <w:t>Ria A. Sagum</w:t>
                       </w:r>
-                      <w:proofErr w:type="spellStart"/>
-                      <w:r>
-                        <w:rPr>
-                          <w:rFonts w:ascii="Helvetica" w:hAnsi="Helvetica" w:cs="Helvetica"/>
-                          <w:sz w:val="24"/>
-                          <w:szCs w:val="24"/>
-                        </w:rPr>
-                        <w:t>Sagum</w:t>
-                      </w:r>
-                      <w:proofErr w:type="spellEnd"/>
                       <w:r>
                         <w:rPr>
                           <w:rFonts w:ascii="Helvetica" w:hAnsi="Helvetica" w:cs="Helvetica"/>
@@ -478,25 +410,7 @@
                           <w:sz w:val="24"/>
                           <w:szCs w:val="24"/>
                         </w:rPr>
-                        <w:t xml:space="preserve">Joshua S. </w:t>
-                      </w:r>
-                      <w:proofErr w:type="spellStart"/>
-                      <w:r>
-                        <w:rPr>
-                          <w:rFonts w:ascii="Helvetica" w:hAnsi="Helvetica" w:cs="Helvetica"/>
-                          <w:sz w:val="24"/>
-                          <w:szCs w:val="24"/>
-                        </w:rPr>
-                        <w:t>Dapitan</w:t>
-                      </w:r>
-                      <w:proofErr w:type="spellEnd"/>
-                      <w:r>
-                        <w:rPr>
-                          <w:rFonts w:ascii="Helvetica" w:hAnsi="Helvetica" w:cs="Helvetica"/>
-                          <w:sz w:val="24"/>
-                          <w:szCs w:val="24"/>
-                        </w:rPr>
-                        <w:t xml:space="preserve">              </w:t>
+                        <w:t xml:space="preserve">Joshua S. Dapitan              </w:t>
                       </w:r>
                       <w:r>
                         <w:rPr>
@@ -514,34 +428,14 @@
                         </w:rPr>
                         <w:t xml:space="preserve">     </w:t>
                       </w:r>
-                      <w:proofErr w:type="spellStart"/>
                       <w:r>
                         <w:rPr>
                           <w:rFonts w:ascii="Helvetica" w:hAnsi="Helvetica" w:cs="Helvetica"/>
                           <w:sz w:val="24"/>
                           <w:szCs w:val="24"/>
                         </w:rPr>
-                        <w:t>Anjanette</w:t>
+                        <w:t>Anjanette R. Lasala</w:t>
                       </w:r>
-                      <w:proofErr w:type="spellEnd"/>
-                      <w:r>
-                        <w:rPr>
-                          <w:rFonts w:ascii="Helvetica" w:hAnsi="Helvetica" w:cs="Helvetica"/>
-                          <w:sz w:val="24"/>
-                          <w:szCs w:val="24"/>
-                        </w:rPr>
-                        <w:t xml:space="preserve"> R. </w:t>
-                      </w:r>
-                      <w:proofErr w:type="spellStart"/>
-                      <w:r>
-                        <w:rPr>
-                          <w:rFonts w:ascii="Helvetica" w:hAnsi="Helvetica" w:cs="Helvetica"/>
-                          <w:sz w:val="24"/>
-                          <w:szCs w:val="24"/>
-                        </w:rPr>
-                        <w:t>Lasala</w:t>
-                      </w:r>
-                      <w:proofErr w:type="spellEnd"/>
                     </w:p>
                     <w:p>
                       <w:pPr>
@@ -600,23 +494,13 @@
                         </w:rPr>
                         <w:t xml:space="preserve"> </w:t>
                       </w:r>
-                      <w:proofErr w:type="spellStart"/>
                       <w:r>
                         <w:rPr>
                           <w:rFonts w:ascii="Helvetica" w:hAnsi="Helvetica" w:cs="Helvetica"/>
                           <w:sz w:val="20"/>
                           <w:szCs w:val="20"/>
                         </w:rPr>
-                        <w:t>CCIS</w:t>
-                      </w:r>
-                      <w:proofErr w:type="spellEnd"/>
-                      <w:r>
-                        <w:rPr>
-                          <w:rFonts w:ascii="Helvetica" w:hAnsi="Helvetica" w:cs="Helvetica"/>
-                          <w:sz w:val="20"/>
-                          <w:szCs w:val="20"/>
-                        </w:rPr>
-                        <w:t>, PUP, Sta. Mesa Manila</w:t>
+                        <w:t>CCIS, PUP, Sta. Mesa Manila</w:t>
                       </w:r>
                       <w:r>
                         <w:rPr>
@@ -634,23 +518,13 @@
                         </w:rPr>
                         <w:t xml:space="preserve">        </w:t>
                       </w:r>
-                      <w:proofErr w:type="spellStart"/>
                       <w:r>
                         <w:rPr>
                           <w:rFonts w:ascii="Helvetica" w:hAnsi="Helvetica" w:cs="Helvetica"/>
                           <w:sz w:val="20"/>
                           <w:szCs w:val="20"/>
                         </w:rPr>
-                        <w:t>CCIS</w:t>
-                      </w:r>
-                      <w:proofErr w:type="spellEnd"/>
-                      <w:r>
-                        <w:rPr>
-                          <w:rFonts w:ascii="Helvetica" w:hAnsi="Helvetica" w:cs="Helvetica"/>
-                          <w:sz w:val="20"/>
-                          <w:szCs w:val="20"/>
-                        </w:rPr>
-                        <w:t>, PUP, Sta. Mesa Manila</w:t>
+                        <w:t>CCIS, PUP, Sta. Mesa Manila</w:t>
                       </w:r>
                     </w:p>
                     <w:p>
@@ -668,27 +542,8 @@
                           <w:sz w:val="24"/>
                           <w:szCs w:val="24"/>
                         </w:rPr>
-                        <w:t xml:space="preserve"> </w:t>
+                        <w:t xml:space="preserve"> Email:</w:t>
                       </w:r>
-                      <w:proofErr w:type="spellStart"/>
-                      <w:r>
-                        <w:rPr>
-                          <w:rFonts w:ascii="Helvetica" w:hAnsi="Helvetica" w:cs="Helvetica"/>
-                          <w:sz w:val="24"/>
-                          <w:szCs w:val="24"/>
-                        </w:rPr>
-                        <w:t>Email</w:t>
-                      </w:r>
-                      <w:proofErr w:type="gramStart"/>
-                      <w:r>
-                        <w:rPr>
-                          <w:rFonts w:ascii="Helvetica" w:hAnsi="Helvetica" w:cs="Helvetica"/>
-                          <w:sz w:val="24"/>
-                          <w:szCs w:val="24"/>
-                        </w:rPr>
-                        <w:t>:</w:t>
-                      </w:r>
-                      <w:proofErr w:type="gramEnd"/>
                       <w:hyperlink r:id="rId9" w:history="1">
                         <w:r>
                           <w:rPr>
@@ -699,7 +554,6 @@
                           </w:rPr>
                           <w:t>rasagum@gmail.com</w:t>
                         </w:r>
-                        <w:proofErr w:type="spellEnd"/>
                       </w:hyperlink>
                       <w:r>
                         <w:rPr>
@@ -718,7 +572,6 @@
                         <w:t xml:space="preserve"> Email: </w:t>
                       </w:r>
                       <w:hyperlink r:id="rId10" w:history="1">
-                        <w:proofErr w:type="spellStart"/>
                         <w:r>
                           <w:rPr>
                             <w:rStyle w:val="Hyperlink"/>
@@ -728,7 +581,6 @@
                           </w:rPr>
                           <w:t>joshuadapitan@gmail.com</w:t>
                         </w:r>
-                        <w:proofErr w:type="spellEnd"/>
                       </w:hyperlink>
                       <w:r>
                         <w:rPr>
@@ -747,7 +599,6 @@
                         <w:t xml:space="preserve">Email: </w:t>
                       </w:r>
                       <w:hyperlink r:id="rId11" w:history="1">
-                        <w:proofErr w:type="spellStart"/>
                         <w:r>
                           <w:rPr>
                             <w:rStyle w:val="Hyperlink"/>
@@ -757,7 +608,6 @@
                           </w:rPr>
                           <w:t>anjlasala@gmail.com</w:t>
                         </w:r>
-                        <w:proofErr w:type="spellEnd"/>
                       </w:hyperlink>
                     </w:p>
                   </w:txbxContent>
@@ -926,6 +776,15 @@
           <w:sz w:val="24"/>
           <w:szCs w:val="24"/>
         </w:rPr>
+        <w:softHyphen/>
+      </w:r>
+      <w:r>
+        <w:rPr>
+          <w:rFonts w:ascii="Times New Roman" w:hAnsi="Times New Roman" w:cs="Times New Roman"/>
+          <w:b/>
+          <w:sz w:val="24"/>
+          <w:szCs w:val="24"/>
+        </w:rPr>
         <w:t>ABSTRACT</w:t>
       </w:r>
     </w:p>
@@ -965,47 +824,7 @@
           <w:sz w:val="18"/>
           <w:szCs w:val="18"/>
         </w:rPr>
-        <w:t xml:space="preserve"> that </w:t>
-      </w:r>
-      <w:proofErr w:type="spellStart"/>
-      <w:r>
-        <w:rPr>
-          <w:rFonts w:ascii="Times New Roman" w:hAnsi="Times New Roman" w:cs="Times New Roman"/>
-          <w:b/>
-          <w:sz w:val="18"/>
-          <w:szCs w:val="18"/>
-        </w:rPr>
-        <w:t>analyzes</w:t>
-      </w:r>
-      <w:proofErr w:type="spellEnd"/>
-      <w:r>
-        <w:rPr>
-          <w:rFonts w:ascii="Times New Roman" w:hAnsi="Times New Roman" w:cs="Times New Roman"/>
-          <w:b/>
-          <w:sz w:val="18"/>
-          <w:szCs w:val="18"/>
-        </w:rPr>
-        <w:t xml:space="preserve"> sentences in a phrase-level orientation to determine if the word usage is inappropriate or not. Our approach is by using Bootstrapping, Naïve Bayesian Classification, N-Gram Language Modelling, Bag of Words Model, and Hidden Markov Modelling. After the experiment is executed, considering 500 comments, the following rates were computed based from the gathered data: Recall – 66.84%, Precision – 73.12%, Specificity – 96.70% and F-Measure – 69.84%. We were able to conclude that using the definitions as the basis for inappropriate expressions recognition is possible to give possible results and inappropriate expressions can be modeled despite the noise produced by the informal definitions of </w:t>
-      </w:r>
-      <w:proofErr w:type="spellStart"/>
-      <w:r>
-        <w:rPr>
-          <w:rFonts w:ascii="Times New Roman" w:hAnsi="Times New Roman" w:cs="Times New Roman"/>
-          <w:b/>
-          <w:sz w:val="18"/>
-          <w:szCs w:val="18"/>
-        </w:rPr>
-        <w:t>UrbanDictionary</w:t>
-      </w:r>
-      <w:proofErr w:type="spellEnd"/>
-      <w:r>
-        <w:rPr>
-          <w:rFonts w:ascii="Times New Roman" w:hAnsi="Times New Roman" w:cs="Times New Roman"/>
-          <w:b/>
-          <w:sz w:val="18"/>
-          <w:szCs w:val="18"/>
-        </w:rPr>
-        <w:t>.</w:t>
+        <w:t xml:space="preserve"> that analyzes sentences in a phrase-level orientation to determine if the word usage is inappropriate or not. Our approach is by using Bootstrapping, Naïve Bayesian Classification, N-Gram Language Modelling, Bag of Words Model, and Hidden Markov Modelling. After the experiment is executed, considering 500 comments, the following rates were computed based from the gathered data: Recall – 66.84%, Precision – 73.12%, Specificity – 96.70% and F-Measure – 69.84%. We were able to conclude that using the definitions as the basis for inappropriate expressions recognition is possible to give possible results and inappropriate expressions can be modeled despite the noise produced by the informal definitions of UrbanDictionary.</w:t>
       </w:r>
     </w:p>
     <w:p>
@@ -1209,27 +1028,7 @@
           <w:szCs w:val="18"/>
           <w:shd w:val="clear" w:color="auto" w:fill="FFFFFF"/>
         </w:rPr>
-        <w:t xml:space="preserve">Expressions. With this solution, users may find inappropriate expressions in textual data, which can be used as a tool for prevention of the exposure of the inappropriate expressions to those who are not concerned. This also models the sentence-level context analysis to identify the inappropriateness of an expression with the use of Lexical Syntactic Features and Grammar Relations as a support to the said computational model that is used to solve the problem of </w:t>
-      </w:r>
-      <w:proofErr w:type="spellStart"/>
-      <w:r>
-        <w:rPr>
-          <w:rFonts w:ascii="Times New Roman" w:hAnsi="Times New Roman" w:cs="Times New Roman"/>
-          <w:sz w:val="18"/>
-          <w:szCs w:val="18"/>
-          <w:shd w:val="clear" w:color="auto" w:fill="FFFFFF"/>
-        </w:rPr>
-        <w:t>modeling</w:t>
-      </w:r>
-      <w:proofErr w:type="spellEnd"/>
-      <w:r>
-        <w:rPr>
-          <w:rFonts w:ascii="Times New Roman" w:hAnsi="Times New Roman" w:cs="Times New Roman"/>
-          <w:sz w:val="18"/>
-          <w:szCs w:val="18"/>
-          <w:shd w:val="clear" w:color="auto" w:fill="FFFFFF"/>
-        </w:rPr>
-        <w:t xml:space="preserve"> the inappropriate language.</w:t>
+        <w:t>Expressions. With this solution, users may find inappropriate expressions in textual data, which can be used as a tool for prevention of the exposure of the inappropriate expressions to those who are not concerned. This also models the sentence-level context analysis to identify the inappropriateness of an expression with the use of Lexical Syntactic Features and Grammar Relations as a support to the said computational model that is used to solve the problem of modeling the inappropriate language.</w:t>
       </w:r>
     </w:p>
     <w:p>
@@ -1660,79 +1459,23 @@
           <w:sz w:val="18"/>
           <w:szCs w:val="18"/>
         </w:rPr>
-        <w:t xml:space="preserve">Figure 1 shows the Learning Module for inappropriate expressions. The learning module input consists of a file that contains lists of words that is deemed as Inappropriate. The learning module evaluates the Inappropriateness with basis of its polarity value in the Sentiment Corpus (which will be implemented via </w:t>
-      </w:r>
-      <w:proofErr w:type="spellStart"/>
-      <w:r>
-        <w:rPr>
-          <w:rFonts w:ascii="Times New Roman" w:hAnsi="Times New Roman" w:cs="Times New Roman"/>
-          <w:sz w:val="18"/>
-          <w:szCs w:val="18"/>
-        </w:rPr>
-        <w:t>SentiWordnet</w:t>
-      </w:r>
-      <w:proofErr w:type="spellEnd"/>
-      <w:r>
-        <w:rPr>
-          <w:rFonts w:ascii="Times New Roman" w:hAnsi="Times New Roman" w:cs="Times New Roman"/>
-          <w:sz w:val="18"/>
-          <w:szCs w:val="18"/>
-        </w:rPr>
-        <w:t xml:space="preserve">) and the polarity of the definition of the word, in which it will be extracted in two dictionaries (via WordNet dictionary and Urban Dictionary website via Web Scraping) with the implementation of Naïve Bayes model. The Inappropriate expression back propagation will be done by extracting the feature in the definition that made the input inappropriate, and will be collected to the inappropriate expression features knowledge base. The </w:t>
-      </w:r>
-      <w:proofErr w:type="spellStart"/>
-      <w:r>
-        <w:rPr>
-          <w:rFonts w:ascii="Times New Roman" w:hAnsi="Times New Roman" w:cs="Times New Roman"/>
-          <w:sz w:val="18"/>
-          <w:szCs w:val="18"/>
-        </w:rPr>
-        <w:t>synset</w:t>
-      </w:r>
-      <w:proofErr w:type="spellEnd"/>
-      <w:r>
-        <w:rPr>
-          <w:rFonts w:ascii="Times New Roman" w:hAnsi="Times New Roman" w:cs="Times New Roman"/>
-          <w:sz w:val="18"/>
-          <w:szCs w:val="18"/>
-        </w:rPr>
-        <w:t xml:space="preserve"> resampling gets the </w:t>
-      </w:r>
-      <w:proofErr w:type="spellStart"/>
-      <w:r>
-        <w:rPr>
-          <w:rFonts w:ascii="Times New Roman" w:hAnsi="Times New Roman" w:cs="Times New Roman"/>
-          <w:sz w:val="18"/>
-          <w:szCs w:val="18"/>
-        </w:rPr>
-        <w:t>synsets</w:t>
-      </w:r>
-      <w:proofErr w:type="spellEnd"/>
-      <w:r>
-        <w:rPr>
-          <w:rFonts w:ascii="Times New Roman" w:hAnsi="Times New Roman" w:cs="Times New Roman"/>
-          <w:sz w:val="18"/>
-          <w:szCs w:val="18"/>
-        </w:rPr>
-        <w:t xml:space="preserve"> of the word and will undergo to the phases undergone by the original word. There is an exception list implemented to compensate and filter the noisy data descriptions of Urban Dictionary that causes false positives.  The training module repeats this per word in the collection until all are evaluated and there are no more </w:t>
-      </w:r>
-      <w:proofErr w:type="spellStart"/>
-      <w:r>
-        <w:rPr>
-          <w:rFonts w:ascii="Times New Roman" w:hAnsi="Times New Roman" w:cs="Times New Roman"/>
-          <w:sz w:val="18"/>
-          <w:szCs w:val="18"/>
-        </w:rPr>
-        <w:t>synsets</w:t>
-      </w:r>
-      <w:proofErr w:type="spellEnd"/>
-      <w:r>
-        <w:rPr>
-          <w:rFonts w:ascii="Times New Roman" w:hAnsi="Times New Roman" w:cs="Times New Roman"/>
-          <w:sz w:val="18"/>
-          <w:szCs w:val="18"/>
-        </w:rPr>
-        <w:t xml:space="preserve"> to be resampled. After the Learning phase, the Learner Module offsets a threshold between on the mean and the global minima of the feature set as a computational borderline for inappropriate expressions. This learning is for the Unigram Expression training.</w:t>
+        <w:t>Figure 1 shows the Learning Module for inappropriate expressions. The learning module input consists of a file that contains lists of words that is deemed as Inappropriate. The learning module evaluates the Inappropriateness with basis of its polarity value in the Sentiment Corpus (which will be implemented via SentiWordnet) and the polarity of the definition of the word, in which it will be extracted in two dictionaries (via WordNet</w:t>
+      </w:r>
+      <w:r>
+        <w:rPr>
+          <w:rFonts w:ascii="Times New Roman" w:hAnsi="Times New Roman" w:cs="Times New Roman"/>
+          <w:sz w:val="18"/>
+          <w:szCs w:val="18"/>
+        </w:rPr>
+        <w:t>[11]</w:t>
+      </w:r>
+      <w:r>
+        <w:rPr>
+          <w:rFonts w:ascii="Times New Roman" w:hAnsi="Times New Roman" w:cs="Times New Roman"/>
+          <w:sz w:val="18"/>
+          <w:szCs w:val="18"/>
+        </w:rPr>
+        <w:t xml:space="preserve"> dictionary and Urban Dictionary website via Web Scraping) with the implementation of Naïve Bayes model. The Inappropriate expression back propagation will be done by extracting the feature in the definition that made the input inappropriate, and will be collected to the inappropriate expression features knowledge base. The synset resampling gets the synsets of the word and will undergo to the phases undergone by the original word. There is an exception list implemented to compensate and filter the noisy data descriptions of Urban Dictionary that causes false positives.  The training module repeats this per word in the collection until all are evaluated and there are no more synsets to be resampled. After the Learning phase, the Learner Module offsets a threshold between on the mean and the global minima of the feature set as a computational borderline for inappropriate expressions. This learning is for the Unigram Expression training.</w:t>
       </w:r>
     </w:p>
     <w:p>
@@ -1887,7 +1630,7 @@
                   <pic:spPr>
                     <a:xfrm>
                       <a:off x="0" y="0"/>
-                      <a:ext cx="3097468" cy="4227096"/>
+                      <a:ext cx="3072384" cy="4192864"/>
                     </a:xfrm>
                     <a:prstGeom prst="rect">
                       <a:avLst/>
@@ -1926,61 +1669,71 @@
           <w:sz w:val="18"/>
           <w:szCs w:val="18"/>
         </w:rPr>
-        <w:t xml:space="preserve">Figure 3 shows the Analyzer Module, there will be an input of a comment. A document will undergo preprocessing. The preprocessing phase consists of Sentence splitting, Tokenization, Part-of-Speech Tagging, and Stemming (for the extraction of base form), and Entity Recognition. Preprocesses are done via Stanford </w:t>
-      </w:r>
-      <w:proofErr w:type="spellStart"/>
-      <w:r>
-        <w:rPr>
-          <w:rFonts w:ascii="Times New Roman" w:hAnsi="Times New Roman" w:cs="Times New Roman"/>
-          <w:sz w:val="18"/>
-          <w:szCs w:val="18"/>
-        </w:rPr>
-        <w:t>CoreNLP</w:t>
-      </w:r>
-      <w:proofErr w:type="spellEnd"/>
-      <w:r>
-        <w:rPr>
-          <w:rFonts w:ascii="Times New Roman" w:hAnsi="Times New Roman" w:cs="Times New Roman"/>
-          <w:sz w:val="18"/>
-          <w:szCs w:val="18"/>
-        </w:rPr>
-        <w:t xml:space="preserve"> tool and MIT JWI Stemmer for the stemming. After undergoing preprocessing, for each sentence there will be a search for candidates in inappropriate expressions, which will be based on the collected features in the knowledge base. The basis for Inappropriate Expressions searching is the features collected in the definitions in </w:t>
-      </w:r>
-      <w:proofErr w:type="spellStart"/>
-      <w:r>
-        <w:rPr>
-          <w:rFonts w:ascii="Times New Roman" w:hAnsi="Times New Roman" w:cs="Times New Roman"/>
-          <w:sz w:val="18"/>
-          <w:szCs w:val="18"/>
-        </w:rPr>
-        <w:t>WordNet</w:t>
-      </w:r>
-      <w:proofErr w:type="spellEnd"/>
-      <w:r>
-        <w:rPr>
-          <w:rFonts w:ascii="Times New Roman" w:hAnsi="Times New Roman" w:cs="Times New Roman"/>
-          <w:sz w:val="18"/>
-          <w:szCs w:val="18"/>
-        </w:rPr>
-        <w:t xml:space="preserve"> and </w:t>
-      </w:r>
-      <w:proofErr w:type="spellStart"/>
-      <w:r>
-        <w:rPr>
-          <w:rFonts w:ascii="Times New Roman" w:hAnsi="Times New Roman" w:cs="Times New Roman"/>
-          <w:sz w:val="18"/>
-          <w:szCs w:val="18"/>
-        </w:rPr>
-        <w:t>UrbanDictionary</w:t>
-      </w:r>
-      <w:proofErr w:type="spellEnd"/>
-      <w:r>
-        <w:rPr>
-          <w:rFonts w:ascii="Times New Roman" w:hAnsi="Times New Roman" w:cs="Times New Roman"/>
-          <w:sz w:val="18"/>
-          <w:szCs w:val="18"/>
-        </w:rPr>
-        <w:t>. There is an exception list implemented to remove the appropriate expressions that are tagged as inappropriate to filter the noisy data descriptions of Urban Dictionary that causes false positives. Then the sentence will undergo to the N-Gram parsing to determine the probable usage of the inappropriate expressions in an inappropriate sense. After the parsing, the Relational Inference Analyzer determines the inappropriateness of the candidate words</w:t>
+        <w:t>Figure 3 shows the Analyzer Module, there will be an input of a comment. A document will undergo preprocessing. The preprocessing phase consists of Sentence splitting, Tokenization, Part-of-Speech Tagging, and Stemming (for the extraction of base form), and Entity Recognition. Preprocesses are done via Stanford CoreNLP too</w:t>
+      </w:r>
+      <w:r>
+        <w:rPr>
+          <w:rFonts w:ascii="Times New Roman" w:hAnsi="Times New Roman" w:cs="Times New Roman"/>
+          <w:sz w:val="18"/>
+          <w:szCs w:val="18"/>
+        </w:rPr>
+        <w:t>l [</w:t>
+      </w:r>
+      <w:r>
+        <w:rPr>
+          <w:rFonts w:ascii="Times New Roman" w:hAnsi="Times New Roman" w:cs="Times New Roman"/>
+          <w:sz w:val="18"/>
+          <w:szCs w:val="18"/>
+        </w:rPr>
+        <w:t>12</w:t>
+      </w:r>
+      <w:r>
+        <w:rPr>
+          <w:rFonts w:ascii="Times New Roman" w:hAnsi="Times New Roman" w:cs="Times New Roman"/>
+          <w:sz w:val="18"/>
+          <w:szCs w:val="18"/>
+        </w:rPr>
+        <w:t>]</w:t>
+      </w:r>
+      <w:r>
+        <w:rPr>
+          <w:rFonts w:ascii="Times New Roman" w:hAnsi="Times New Roman" w:cs="Times New Roman"/>
+          <w:sz w:val="18"/>
+          <w:szCs w:val="18"/>
+        </w:rPr>
+        <w:t xml:space="preserve"> and MIT JWI Stemmer</w:t>
+      </w:r>
+      <w:r>
+        <w:rPr>
+          <w:rFonts w:ascii="Times New Roman" w:hAnsi="Times New Roman" w:cs="Times New Roman"/>
+          <w:sz w:val="18"/>
+          <w:szCs w:val="18"/>
+        </w:rPr>
+        <w:t xml:space="preserve"> </w:t>
+      </w:r>
+      <w:r>
+        <w:rPr>
+          <w:rFonts w:ascii="Times New Roman" w:hAnsi="Times New Roman" w:cs="Times New Roman"/>
+          <w:sz w:val="18"/>
+          <w:szCs w:val="18"/>
+        </w:rPr>
+        <w:t>[13</w:t>
+      </w:r>
+      <w:r>
+        <w:rPr>
+          <w:rFonts w:ascii="Times New Roman" w:hAnsi="Times New Roman" w:cs="Times New Roman"/>
+          <w:sz w:val="18"/>
+          <w:szCs w:val="18"/>
+        </w:rPr>
+        <w:t>]</w:t>
+      </w:r>
+      <w:r>
+        <w:rPr>
+          <w:rFonts w:ascii="Times New Roman" w:hAnsi="Times New Roman" w:cs="Times New Roman"/>
+          <w:sz w:val="18"/>
+          <w:szCs w:val="18"/>
+        </w:rPr>
+        <w:t xml:space="preserve"> for the stemming. After undergoing preprocessing, for each sentence there will be a search for candidates in inappropriate expressions, which will be based on the collected features in the knowledge base. The basis for Inappropriate Expressions searching is the features collected in the definitions in WordNet and UrbanDictionary. There is an exception list implemented to remove the appropriate expressions that are tagged as inappropriate to filter the noisy data descriptions of Urban Dictionary that causes false positives. Then the sentence will undergo to the N-Gram parsing to determine the probable usage of the inappropriate expressions in an inappropriate sense. After the parsing, the Relational Inference Analyzer determines the inappropriateness of the candidate words</w:t>
       </w:r>
       <w:r>
         <w:rPr>
@@ -3768,25 +3521,7 @@
           <w:sz w:val="18"/>
           <w:szCs w:val="18"/>
         </w:rPr>
-        <w:t xml:space="preserve"> in terms of Precision. Precision is the percentage of identified expressions that are inappropriate. The overall precision of the 50 files tested was 73.12% because according to the researchers, some of the expressions that are contextually appropriate are still recognized as inappropriate in context. The primary reason for such was seen in Figure 5, it is because some of the Lexical Syntactic features of the Expression are noise data from definitions of </w:t>
-      </w:r>
-      <w:proofErr w:type="spellStart"/>
-      <w:r>
-        <w:rPr>
-          <w:rFonts w:ascii="Times New Roman" w:hAnsi="Times New Roman" w:cs="Times New Roman"/>
-          <w:sz w:val="18"/>
-          <w:szCs w:val="18"/>
-        </w:rPr>
-        <w:t>UrbanDictionary</w:t>
-      </w:r>
-      <w:proofErr w:type="spellEnd"/>
-      <w:r>
-        <w:rPr>
-          <w:rFonts w:ascii="Times New Roman" w:hAnsi="Times New Roman" w:cs="Times New Roman"/>
-          <w:sz w:val="18"/>
-          <w:szCs w:val="18"/>
-        </w:rPr>
-        <w:t>.</w:t>
+        <w:t xml:space="preserve"> in terms of Precision. Precision is the percentage of identified expressions that are inappropriate. The overall precision of the 50 files tested was 73.12% because according to the researchers, some of the expressions that are contextually appropriate are still recognized as inappropriate in context. The primary reason for such was seen in Figure 5, it is because some of the Lexical Syntactic features of the Expression are noise data from definitions of UrbanDictionary.</w:t>
       </w:r>
     </w:p>
     <w:p>
@@ -3814,15 +3549,15 @@
         <w:rPr>
           <w:rFonts w:ascii="Times New Roman" w:hAnsi="Times New Roman" w:cs="Times New Roman"/>
           <w:noProof/>
-          <w:sz w:val="24"/>
-          <w:szCs w:val="24"/>
+          <w:sz w:val="20"/>
+          <w:szCs w:val="20"/>
           <w:lang w:val="en-US"/>
         </w:rPr>
         <w:drawing>
-          <wp:inline distT="0" distB="0" distL="0" distR="0" wp14:anchorId="2A968DE0" wp14:editId="6CCD9FF1">
-            <wp:extent cx="3044757" cy="2371339"/>
-            <wp:effectExtent l="0" t="0" r="3810" b="0"/>
-            <wp:docPr id="30" name="Picture 30"/>
+          <wp:inline distT="0" distB="0" distL="0" distR="0">
+            <wp:extent cx="3050540" cy="2369820"/>
+            <wp:effectExtent l="0" t="0" r="0" b="0"/>
+            <wp:docPr id="10" name="Picture 10"/>
             <wp:cNvGraphicFramePr>
               <a:graphicFrameLocks xmlns:a="http://schemas.openxmlformats.org/drawingml/2006/main" noChangeAspect="1"/>
             </wp:cNvGraphicFramePr>
@@ -3851,7 +3586,7 @@
                   <pic:spPr bwMode="auto">
                     <a:xfrm>
                       <a:off x="0" y="0"/>
-                      <a:ext cx="3079824" cy="2398650"/>
+                      <a:ext cx="3050540" cy="2369820"/>
                     </a:xfrm>
                     <a:prstGeom prst="rect">
                       <a:avLst/>
@@ -4343,14 +4078,18 @@
       </w:pPr>
       <w:r>
         <w:rPr>
+          <w:rFonts w:ascii="Times New Roman" w:hAnsi="Times New Roman" w:cs="Times New Roman"/>
+          <w:b/>
           <w:noProof/>
+          <w:sz w:val="18"/>
+          <w:szCs w:val="18"/>
           <w:lang w:val="en-US"/>
         </w:rPr>
         <w:drawing>
-          <wp:inline distT="0" distB="0" distL="0" distR="0" wp14:anchorId="4FFC3B8F" wp14:editId="1A85B598">
-            <wp:extent cx="3034274" cy="2149813"/>
-            <wp:effectExtent l="0" t="0" r="0" b="3175"/>
-            <wp:docPr id="34" name="Picture 34"/>
+          <wp:inline distT="0" distB="0" distL="0" distR="0">
+            <wp:extent cx="3035935" cy="2150745"/>
+            <wp:effectExtent l="0" t="0" r="0" b="1905"/>
+            <wp:docPr id="11" name="Picture 11"/>
             <wp:cNvGraphicFramePr>
               <a:graphicFrameLocks xmlns:a="http://schemas.openxmlformats.org/drawingml/2006/main" noChangeAspect="1"/>
             </wp:cNvGraphicFramePr>
@@ -4358,7 +4097,7 @@
               <a:graphicData uri="http://schemas.openxmlformats.org/drawingml/2006/picture">
                 <pic:pic xmlns:pic="http://schemas.openxmlformats.org/drawingml/2006/picture">
                   <pic:nvPicPr>
-                    <pic:cNvPr id="0" name="Picture 4"/>
+                    <pic:cNvPr id="0" name="Picture 2"/>
                     <pic:cNvPicPr>
                       <a:picLocks noChangeAspect="1" noChangeArrowheads="1"/>
                     </pic:cNvPicPr>
@@ -4379,7 +4118,7 @@
                   <pic:spPr bwMode="auto">
                     <a:xfrm>
                       <a:off x="0" y="0"/>
-                      <a:ext cx="3040560" cy="2154267"/>
+                      <a:ext cx="3035935" cy="2150745"/>
                     </a:xfrm>
                     <a:prstGeom prst="rect">
                       <a:avLst/>
@@ -4603,43 +4342,7 @@
           <w:sz w:val="18"/>
           <w:szCs w:val="18"/>
         </w:rPr>
-        <w:t xml:space="preserve">. Hong </w:t>
-      </w:r>
-      <w:proofErr w:type="gramStart"/>
-      <w:r>
-        <w:rPr>
-          <w:rFonts w:ascii="Times New Roman" w:hAnsi="Times New Roman" w:cs="Times New Roman"/>
-          <w:sz w:val="18"/>
-          <w:szCs w:val="18"/>
-        </w:rPr>
-        <w:t>et</w:t>
-      </w:r>
-      <w:proofErr w:type="gramEnd"/>
-      <w:r>
-        <w:rPr>
-          <w:rFonts w:ascii="Times New Roman" w:hAnsi="Times New Roman" w:cs="Times New Roman"/>
-          <w:sz w:val="18"/>
-          <w:szCs w:val="18"/>
-        </w:rPr>
-        <w:t xml:space="preserve">. </w:t>
-      </w:r>
-      <w:proofErr w:type="gramStart"/>
-      <w:r>
-        <w:rPr>
-          <w:rFonts w:ascii="Times New Roman" w:hAnsi="Times New Roman" w:cs="Times New Roman"/>
-          <w:sz w:val="18"/>
-          <w:szCs w:val="18"/>
-        </w:rPr>
-        <w:t>al</w:t>
-      </w:r>
-      <w:proofErr w:type="gramEnd"/>
-      <w:r>
-        <w:rPr>
-          <w:rFonts w:ascii="Times New Roman" w:hAnsi="Times New Roman" w:cs="Times New Roman"/>
-          <w:sz w:val="18"/>
-          <w:szCs w:val="18"/>
-        </w:rPr>
-        <w:t>. study showed in his findings that their study got a recall of 61.9%. It simply</w:t>
+        <w:t>. Hong et. al. study showed in his findings that their study got a recall of 61.9%. It simply</w:t>
       </w:r>
       <w:r>
         <w:rPr>
@@ -5686,27 +5389,7 @@
           <w:szCs w:val="18"/>
           <w:lang w:bidi="en-US"/>
         </w:rPr>
-        <w:t xml:space="preserve">The Exception List has provided a workaround against the noisy definitions of </w:t>
-      </w:r>
-      <w:proofErr w:type="spellStart"/>
-      <w:r>
-        <w:rPr>
-          <w:rFonts w:ascii="Times New Roman" w:hAnsi="Times New Roman" w:cs="Times New Roman"/>
-          <w:sz w:val="18"/>
-          <w:szCs w:val="18"/>
-          <w:lang w:bidi="en-US"/>
-        </w:rPr>
-        <w:t>UrbanDictionary</w:t>
-      </w:r>
-      <w:proofErr w:type="spellEnd"/>
-      <w:r>
-        <w:rPr>
-          <w:rFonts w:ascii="Times New Roman" w:hAnsi="Times New Roman" w:cs="Times New Roman"/>
-          <w:sz w:val="18"/>
-          <w:szCs w:val="18"/>
-          <w:lang w:bidi="en-US"/>
-        </w:rPr>
-        <w:t xml:space="preserve"> that causes false positives.</w:t>
+        <w:t>The Exception List has provided a workaround against the noisy definitions of UrbanDictionary that causes false positives.</w:t>
       </w:r>
     </w:p>
     <w:p>
@@ -5904,8 +5587,6 @@
         </w:rPr>
         <w:t>This model</w:t>
       </w:r>
-      <w:bookmarkStart w:id="0" w:name="_GoBack"/>
-      <w:bookmarkEnd w:id="0"/>
       <w:r>
         <w:rPr>
           <w:rFonts w:ascii="Times New Roman" w:hAnsi="Times New Roman" w:cs="Times New Roman"/>
@@ -6017,27 +5698,7 @@
           <w:szCs w:val="18"/>
           <w:lang w:bidi="en-US"/>
         </w:rPr>
-        <w:t xml:space="preserve">There is a need for a methodology to handle the noisy definitions of </w:t>
-      </w:r>
-      <w:proofErr w:type="spellStart"/>
-      <w:r>
-        <w:rPr>
-          <w:rFonts w:ascii="Times New Roman" w:hAnsi="Times New Roman" w:cs="Times New Roman"/>
-          <w:sz w:val="18"/>
-          <w:szCs w:val="18"/>
-          <w:lang w:bidi="en-US"/>
-        </w:rPr>
-        <w:t>UrbanDictionary</w:t>
-      </w:r>
-      <w:proofErr w:type="spellEnd"/>
-      <w:r>
-        <w:rPr>
-          <w:rFonts w:ascii="Times New Roman" w:hAnsi="Times New Roman" w:cs="Times New Roman"/>
-          <w:sz w:val="18"/>
-          <w:szCs w:val="18"/>
-          <w:lang w:bidi="en-US"/>
-        </w:rPr>
-        <w:t xml:space="preserve"> to remove the need of an exception list.</w:t>
+        <w:t>There is a need for a methodology to handle the noisy definitions of UrbanDictionary to remove the need of an exception list.</w:t>
       </w:r>
     </w:p>
     <w:p>
@@ -6153,43 +5814,7 @@
           <w:sz w:val="18"/>
           <w:szCs w:val="18"/>
         </w:rPr>
-        <w:t xml:space="preserve">To our parents, Mr. and Mrs. </w:t>
-      </w:r>
-      <w:proofErr w:type="spellStart"/>
-      <w:r>
-        <w:rPr>
-          <w:rFonts w:ascii="Times New Roman" w:hAnsi="Times New Roman" w:cs="Times New Roman"/>
-          <w:sz w:val="18"/>
-          <w:szCs w:val="18"/>
-        </w:rPr>
-        <w:t>Dapitan</w:t>
-      </w:r>
-      <w:proofErr w:type="spellEnd"/>
-      <w:r>
-        <w:rPr>
-          <w:rFonts w:ascii="Times New Roman" w:hAnsi="Times New Roman" w:cs="Times New Roman"/>
-          <w:sz w:val="18"/>
-          <w:szCs w:val="18"/>
-        </w:rPr>
-        <w:t xml:space="preserve"> and </w:t>
-      </w:r>
-      <w:proofErr w:type="spellStart"/>
-      <w:r>
-        <w:rPr>
-          <w:rFonts w:ascii="Times New Roman" w:hAnsi="Times New Roman" w:cs="Times New Roman"/>
-          <w:sz w:val="18"/>
-          <w:szCs w:val="18"/>
-        </w:rPr>
-        <w:t>Lasala</w:t>
-      </w:r>
-      <w:proofErr w:type="spellEnd"/>
-      <w:r>
-        <w:rPr>
-          <w:rFonts w:ascii="Times New Roman" w:hAnsi="Times New Roman" w:cs="Times New Roman"/>
-          <w:sz w:val="18"/>
-          <w:szCs w:val="18"/>
-        </w:rPr>
-        <w:t xml:space="preserve">, for the encouragement, heartening support and understanding they have shown in every task we do. </w:t>
+        <w:t xml:space="preserve">To our parents, for the encouragement, heartening support and understanding they have shown in every task we do. </w:t>
       </w:r>
     </w:p>
     <w:p>
@@ -6249,43 +5874,7 @@
           <w:sz w:val="18"/>
           <w:szCs w:val="18"/>
         </w:rPr>
-        <w:t xml:space="preserve">To our Thesis Adviser, Prof. </w:t>
-      </w:r>
-      <w:proofErr w:type="gramStart"/>
-      <w:r>
-        <w:rPr>
-          <w:rFonts w:ascii="Times New Roman" w:hAnsi="Times New Roman" w:cs="Times New Roman"/>
-          <w:sz w:val="18"/>
-          <w:szCs w:val="18"/>
-        </w:rPr>
-        <w:t>Ria</w:t>
-      </w:r>
-      <w:proofErr w:type="gramEnd"/>
-      <w:r>
-        <w:rPr>
-          <w:rFonts w:ascii="Times New Roman" w:hAnsi="Times New Roman" w:cs="Times New Roman"/>
-          <w:sz w:val="18"/>
-          <w:szCs w:val="18"/>
-        </w:rPr>
-        <w:t xml:space="preserve"> A. </w:t>
-      </w:r>
-      <w:proofErr w:type="spellStart"/>
-      <w:r>
-        <w:rPr>
-          <w:rFonts w:ascii="Times New Roman" w:hAnsi="Times New Roman" w:cs="Times New Roman"/>
-          <w:sz w:val="18"/>
-          <w:szCs w:val="18"/>
-        </w:rPr>
-        <w:t>Sagum</w:t>
-      </w:r>
-      <w:proofErr w:type="spellEnd"/>
-      <w:r>
-        <w:rPr>
-          <w:rFonts w:ascii="Times New Roman" w:hAnsi="Times New Roman" w:cs="Times New Roman"/>
-          <w:sz w:val="18"/>
-          <w:szCs w:val="18"/>
-        </w:rPr>
-        <w:t>, for imparting her knowledge and expertise in this study and for giving helpful comments and suggestions for the progress of the researchers’ paper.</w:t>
+        <w:t>To our Thesis Adviser, Prof. Ria A. Sagum, for imparting her knowledge and expertise in this study and for giving helpful comments and suggestions for the progress of the researchers’ paper.</w:t>
       </w:r>
     </w:p>
     <w:p>
@@ -6422,47 +6011,7 @@
           <w:szCs w:val="18"/>
           <w:shd w:val="clear" w:color="auto" w:fill="FFFFFF"/>
         </w:rPr>
-        <w:t>Dr Y Bi (</w:t>
-      </w:r>
-      <w:proofErr w:type="spellStart"/>
-      <w:r>
-        <w:rPr>
-          <w:rFonts w:ascii="Times New Roman" w:hAnsi="Times New Roman" w:cs="Times New Roman"/>
-          <w:sz w:val="18"/>
-          <w:szCs w:val="18"/>
-          <w:shd w:val="clear" w:color="auto" w:fill="FFFFFF"/>
-        </w:rPr>
-        <w:t>n.d.</w:t>
-      </w:r>
-      <w:proofErr w:type="spellEnd"/>
-      <w:r>
-        <w:rPr>
-          <w:rFonts w:ascii="Times New Roman" w:hAnsi="Times New Roman" w:cs="Times New Roman"/>
-          <w:sz w:val="18"/>
-          <w:szCs w:val="18"/>
-          <w:shd w:val="clear" w:color="auto" w:fill="FFFFFF"/>
-        </w:rPr>
-        <w:t xml:space="preserve">). Analysing Social Media to Detect Cyber Bullying using Sentiment Mining. School of Computing and Mathematics, Faculty of Computing and Engineering at the </w:t>
-      </w:r>
-      <w:proofErr w:type="spellStart"/>
-      <w:r>
-        <w:rPr>
-          <w:rFonts w:ascii="Times New Roman" w:hAnsi="Times New Roman" w:cs="Times New Roman"/>
-          <w:sz w:val="18"/>
-          <w:szCs w:val="18"/>
-          <w:shd w:val="clear" w:color="auto" w:fill="FFFFFF"/>
-        </w:rPr>
-        <w:t>Jordanstown</w:t>
-      </w:r>
-      <w:proofErr w:type="spellEnd"/>
-      <w:r>
-        <w:rPr>
-          <w:rFonts w:ascii="Times New Roman" w:hAnsi="Times New Roman" w:cs="Times New Roman"/>
-          <w:sz w:val="18"/>
-          <w:szCs w:val="18"/>
-          <w:shd w:val="clear" w:color="auto" w:fill="FFFFFF"/>
-        </w:rPr>
-        <w:t xml:space="preserve"> Campus of the University of Ulster: </w:t>
+        <w:t xml:space="preserve">Dr Y Bi (n.d.). Analysing Social Media to Detect Cyber Bullying using Sentiment Mining. School of Computing and Mathematics, Faculty of Computing and Engineering at the Jordanstown Campus of the University of Ulster: </w:t>
       </w:r>
       <w:r>
         <w:rPr>
@@ -6906,7 +6455,16 @@
           <w:sz w:val="18"/>
           <w:szCs w:val="18"/>
         </w:rPr>
-        <w:t xml:space="preserve">[10] Balcan, M. and Blum, M. (n.d.). Open Problems in Efficient Semi-Supervised. </w:t>
+        <w:t>[10</w:t>
+      </w:r>
+      <w:r>
+        <w:rPr>
+          <w:rFonts w:ascii="Times New Roman" w:hAnsi="Times New Roman" w:cs="Times New Roman"/>
+          <w:noProof/>
+          <w:sz w:val="18"/>
+          <w:szCs w:val="18"/>
+        </w:rPr>
+        <w:t xml:space="preserve">] Balcan, M. and Blum, M. (n.d.). Open Problems in Efficient Semi-Supervised. </w:t>
       </w:r>
       <w:r>
         <w:rPr>
@@ -6927,6 +6485,357 @@
           <w:szCs w:val="18"/>
         </w:rPr>
         <w:t>.</w:t>
+      </w:r>
+    </w:p>
+    <w:p>
+      <w:pPr>
+        <w:spacing w:after="0" w:line="240" w:lineRule="auto"/>
+        <w:jc w:val="both"/>
+        <w:rPr>
+          <w:rFonts w:ascii="Times New Roman" w:hAnsi="Times New Roman" w:cs="Times New Roman"/>
+          <w:noProof/>
+          <w:sz w:val="18"/>
+          <w:szCs w:val="18"/>
+        </w:rPr>
+      </w:pPr>
+    </w:p>
+    <w:p>
+      <w:pPr>
+        <w:spacing w:after="0" w:line="240" w:lineRule="auto"/>
+        <w:jc w:val="both"/>
+        <w:rPr>
+          <w:rFonts w:ascii="Times New Roman" w:hAnsi="Times New Roman" w:cs="Times New Roman"/>
+          <w:noProof/>
+          <w:sz w:val="18"/>
+          <w:szCs w:val="18"/>
+        </w:rPr>
+      </w:pPr>
+      <w:r>
+        <w:rPr>
+          <w:rFonts w:ascii="Times New Roman" w:hAnsi="Times New Roman" w:cs="Times New Roman"/>
+          <w:noProof/>
+          <w:sz w:val="18"/>
+          <w:szCs w:val="18"/>
+        </w:rPr>
+        <w:t xml:space="preserve">[11] </w:t>
+      </w:r>
+      <w:r>
+        <w:rPr>
+          <w:rFonts w:ascii="Times New Roman" w:hAnsi="Times New Roman" w:cs="Times New Roman"/>
+          <w:noProof/>
+          <w:sz w:val="18"/>
+          <w:szCs w:val="18"/>
+        </w:rPr>
+        <w:t xml:space="preserve">George A. Miller (1995). WordNet: A Lexical Database for English. </w:t>
+      </w:r>
+    </w:p>
+    <w:p>
+      <w:pPr>
+        <w:spacing w:after="0" w:line="240" w:lineRule="auto"/>
+        <w:jc w:val="both"/>
+        <w:rPr>
+          <w:rFonts w:ascii="Times New Roman" w:hAnsi="Times New Roman" w:cs="Times New Roman"/>
+          <w:noProof/>
+          <w:sz w:val="18"/>
+          <w:szCs w:val="18"/>
+        </w:rPr>
+      </w:pPr>
+      <w:r>
+        <w:rPr>
+          <w:rFonts w:ascii="Times New Roman" w:hAnsi="Times New Roman" w:cs="Times New Roman"/>
+          <w:noProof/>
+          <w:sz w:val="18"/>
+          <w:szCs w:val="18"/>
+        </w:rPr>
+        <w:t>Communications of the ACM Vol. 38, No. 11: 39-41.</w:t>
+      </w:r>
+    </w:p>
+    <w:p>
+      <w:pPr>
+        <w:spacing w:after="0" w:line="240" w:lineRule="auto"/>
+        <w:jc w:val="both"/>
+        <w:rPr>
+          <w:rFonts w:ascii="Times New Roman" w:hAnsi="Times New Roman" w:cs="Times New Roman"/>
+          <w:noProof/>
+          <w:sz w:val="18"/>
+          <w:szCs w:val="18"/>
+        </w:rPr>
+      </w:pPr>
+    </w:p>
+    <w:p>
+      <w:pPr>
+        <w:spacing w:after="0" w:line="240" w:lineRule="auto"/>
+        <w:jc w:val="both"/>
+        <w:rPr>
+          <w:rFonts w:ascii="Times New Roman" w:hAnsi="Times New Roman" w:cs="Times New Roman"/>
+          <w:color w:val="000000" w:themeColor="text1"/>
+          <w:sz w:val="18"/>
+          <w:szCs w:val="18"/>
+          <w:shd w:val="clear" w:color="auto" w:fill="FFFFFF"/>
+        </w:rPr>
+      </w:pPr>
+      <w:r>
+        <w:rPr>
+          <w:rFonts w:ascii="Times New Roman" w:hAnsi="Times New Roman" w:cs="Times New Roman"/>
+          <w:noProof/>
+          <w:color w:val="000000" w:themeColor="text1"/>
+          <w:sz w:val="18"/>
+          <w:szCs w:val="18"/>
+        </w:rPr>
+        <w:t>[</w:t>
+      </w:r>
+      <w:r>
+        <w:rPr>
+          <w:rFonts w:ascii="Times New Roman" w:hAnsi="Times New Roman" w:cs="Times New Roman"/>
+          <w:noProof/>
+          <w:color w:val="000000" w:themeColor="text1"/>
+          <w:sz w:val="18"/>
+          <w:szCs w:val="18"/>
+        </w:rPr>
+        <w:t>12</w:t>
+      </w:r>
+      <w:r>
+        <w:rPr>
+          <w:rFonts w:ascii="Times New Roman" w:hAnsi="Times New Roman" w:cs="Times New Roman"/>
+          <w:noProof/>
+          <w:color w:val="000000" w:themeColor="text1"/>
+          <w:sz w:val="18"/>
+          <w:szCs w:val="18"/>
+        </w:rPr>
+        <w:t xml:space="preserve">] </w:t>
+      </w:r>
+      <w:r>
+        <w:rPr>
+          <w:rFonts w:ascii="Times New Roman" w:hAnsi="Times New Roman" w:cs="Times New Roman"/>
+          <w:color w:val="000000" w:themeColor="text1"/>
+          <w:sz w:val="18"/>
+          <w:szCs w:val="18"/>
+          <w:shd w:val="clear" w:color="auto" w:fill="FFFFFF"/>
+        </w:rPr>
+        <w:t>Manning, Christopher D., Mihai Surdeanu, John Bauer, Jenny Finkel, Steven J. Bethard, and David McClosky. 2014.</w:t>
+      </w:r>
+      <w:r>
+        <w:rPr>
+          <w:rStyle w:val="apple-converted-space"/>
+          <w:rFonts w:ascii="Times New Roman" w:hAnsi="Times New Roman" w:cs="Times New Roman"/>
+          <w:color w:val="000000" w:themeColor="text1"/>
+          <w:sz w:val="18"/>
+          <w:szCs w:val="18"/>
+          <w:shd w:val="clear" w:color="auto" w:fill="FFFFFF"/>
+        </w:rPr>
+        <w:t> </w:t>
+      </w:r>
+      <w:r>
+        <w:rPr>
+          <w:rFonts w:ascii="Times New Roman" w:hAnsi="Times New Roman" w:cs="Times New Roman"/>
+          <w:color w:val="000000" w:themeColor="text1"/>
+          <w:sz w:val="18"/>
+          <w:szCs w:val="18"/>
+          <w:shd w:val="clear" w:color="auto" w:fill="FFFFFF"/>
+        </w:rPr>
+        <w:t>The Stanford CoreNLP Natural Language Processing Toolkit</w:t>
+      </w:r>
+      <w:r>
+        <w:rPr>
+          <w:rStyle w:val="apple-converted-space"/>
+          <w:rFonts w:ascii="Times New Roman" w:hAnsi="Times New Roman" w:cs="Times New Roman"/>
+          <w:color w:val="000000" w:themeColor="text1"/>
+          <w:sz w:val="18"/>
+          <w:szCs w:val="18"/>
+          <w:shd w:val="clear" w:color="auto" w:fill="FFFFFF"/>
+        </w:rPr>
+        <w:t> </w:t>
+      </w:r>
+      <w:r>
+        <w:rPr>
+          <w:rFonts w:ascii="Times New Roman" w:hAnsi="Times New Roman" w:cs="Times New Roman"/>
+          <w:color w:val="000000" w:themeColor="text1"/>
+          <w:sz w:val="18"/>
+          <w:szCs w:val="18"/>
+          <w:shd w:val="clear" w:color="auto" w:fill="FFFFFF"/>
+        </w:rPr>
+        <w:t>In</w:t>
+      </w:r>
+      <w:r>
+        <w:rPr>
+          <w:rStyle w:val="apple-converted-space"/>
+          <w:rFonts w:ascii="Times New Roman" w:hAnsi="Times New Roman" w:cs="Times New Roman"/>
+          <w:color w:val="000000" w:themeColor="text1"/>
+          <w:sz w:val="18"/>
+          <w:szCs w:val="18"/>
+          <w:shd w:val="clear" w:color="auto" w:fill="FFFFFF"/>
+        </w:rPr>
+        <w:t> </w:t>
+      </w:r>
+      <w:r>
+        <w:rPr>
+          <w:rStyle w:val="Emphasis"/>
+          <w:rFonts w:ascii="Times New Roman" w:hAnsi="Times New Roman" w:cs="Times New Roman"/>
+          <w:color w:val="000000" w:themeColor="text1"/>
+          <w:sz w:val="18"/>
+          <w:szCs w:val="18"/>
+          <w:shd w:val="clear" w:color="auto" w:fill="FFFFFF"/>
+        </w:rPr>
+        <w:t>Proceedings of the 52nd Annual Meeting of the Association for Computational Linguistics: System Demonstrations</w:t>
+      </w:r>
+      <w:r>
+        <w:rPr>
+          <w:rFonts w:ascii="Times New Roman" w:hAnsi="Times New Roman" w:cs="Times New Roman"/>
+          <w:color w:val="000000" w:themeColor="text1"/>
+          <w:sz w:val="18"/>
+          <w:szCs w:val="18"/>
+          <w:shd w:val="clear" w:color="auto" w:fill="FFFFFF"/>
+        </w:rPr>
+        <w:t>, pp. 55-60.</w:t>
+      </w:r>
+    </w:p>
+    <w:p>
+      <w:pPr>
+        <w:spacing w:after="0" w:line="240" w:lineRule="auto"/>
+        <w:jc w:val="both"/>
+        <w:rPr>
+          <w:rFonts w:ascii="Times New Roman" w:hAnsi="Times New Roman" w:cs="Times New Roman"/>
+          <w:color w:val="000000" w:themeColor="text1"/>
+          <w:sz w:val="18"/>
+          <w:szCs w:val="18"/>
+          <w:shd w:val="clear" w:color="auto" w:fill="FFFFFF"/>
+        </w:rPr>
+      </w:pPr>
+    </w:p>
+    <w:p>
+      <w:pPr>
+        <w:spacing w:after="0" w:line="240" w:lineRule="auto"/>
+        <w:jc w:val="both"/>
+        <w:rPr>
+          <w:rFonts w:ascii="Times New Roman" w:hAnsi="Times New Roman" w:cs="Times New Roman"/>
+          <w:noProof/>
+          <w:color w:val="000000" w:themeColor="text1"/>
+          <w:sz w:val="18"/>
+          <w:szCs w:val="18"/>
+        </w:rPr>
+      </w:pPr>
+      <w:r>
+        <w:rPr>
+          <w:rFonts w:ascii="Times New Roman" w:hAnsi="Times New Roman" w:cs="Times New Roman"/>
+          <w:color w:val="000000" w:themeColor="text1"/>
+          <w:sz w:val="18"/>
+          <w:szCs w:val="18"/>
+          <w:shd w:val="clear" w:color="auto" w:fill="FFFFFF"/>
+        </w:rPr>
+        <w:t>[13</w:t>
+      </w:r>
+      <w:r>
+        <w:rPr>
+          <w:rFonts w:ascii="Times New Roman" w:hAnsi="Times New Roman" w:cs="Times New Roman"/>
+          <w:color w:val="000000" w:themeColor="text1"/>
+          <w:sz w:val="18"/>
+          <w:szCs w:val="18"/>
+          <w:shd w:val="clear" w:color="auto" w:fill="FFFFFF"/>
+        </w:rPr>
+        <w:t>]</w:t>
+      </w:r>
+      <w:r>
+        <w:rPr>
+          <w:rFonts w:ascii="Georgia" w:hAnsi="Georgia"/>
+          <w:color w:val="000000" w:themeColor="text1"/>
+          <w:shd w:val="clear" w:color="auto" w:fill="FFFFFF"/>
+        </w:rPr>
+        <w:t xml:space="preserve"> </w:t>
+      </w:r>
+      <w:r>
+        <w:rPr>
+          <w:rFonts w:ascii="Times New Roman" w:hAnsi="Times New Roman" w:cs="Times New Roman"/>
+          <w:color w:val="000000" w:themeColor="text1"/>
+          <w:sz w:val="18"/>
+          <w:szCs w:val="18"/>
+          <w:shd w:val="clear" w:color="auto" w:fill="FFFFFF"/>
+        </w:rPr>
+        <w:t>Finlayson, Mark Alan (2014)</w:t>
+      </w:r>
+      <w:r>
+        <w:rPr>
+          <w:rStyle w:val="apple-converted-space"/>
+          <w:rFonts w:ascii="Times New Roman" w:hAnsi="Times New Roman" w:cs="Times New Roman"/>
+          <w:color w:val="000000" w:themeColor="text1"/>
+          <w:sz w:val="18"/>
+          <w:szCs w:val="18"/>
+          <w:shd w:val="clear" w:color="auto" w:fill="FFFFFF"/>
+        </w:rPr>
+        <w:t> </w:t>
+      </w:r>
+      <w:r>
+        <w:rPr>
+          <w:rFonts w:ascii="Times New Roman" w:hAnsi="Times New Roman" w:cs="Times New Roman"/>
+          <w:color w:val="000000" w:themeColor="text1"/>
+          <w:sz w:val="18"/>
+          <w:szCs w:val="18"/>
+          <w:shd w:val="clear" w:color="auto" w:fill="FFFFFF"/>
+        </w:rPr>
+        <w:t>Java Libraries for Accessing the Princeton Wordnet: Comparison and Evaluation.</w:t>
+      </w:r>
+      <w:r>
+        <w:rPr>
+          <w:rStyle w:val="apple-converted-space"/>
+          <w:rFonts w:ascii="Times New Roman" w:hAnsi="Times New Roman" w:cs="Times New Roman"/>
+          <w:color w:val="000000" w:themeColor="text1"/>
+          <w:sz w:val="18"/>
+          <w:szCs w:val="18"/>
+          <w:shd w:val="clear" w:color="auto" w:fill="FFFFFF"/>
+        </w:rPr>
+        <w:t> </w:t>
+      </w:r>
+      <w:r>
+        <w:rPr>
+          <w:rFonts w:ascii="Times New Roman" w:hAnsi="Times New Roman" w:cs="Times New Roman"/>
+          <w:color w:val="000000" w:themeColor="text1"/>
+          <w:sz w:val="18"/>
+          <w:szCs w:val="18"/>
+          <w:shd w:val="clear" w:color="auto" w:fill="FFFFFF"/>
+        </w:rPr>
+        <w:t>In H. Orav, C. Fellbaum, &amp; P. Vossen (Eds.),</w:t>
+      </w:r>
+      <w:r>
+        <w:rPr>
+          <w:rStyle w:val="apple-converted-space"/>
+          <w:rFonts w:ascii="Times New Roman" w:hAnsi="Times New Roman" w:cs="Times New Roman"/>
+          <w:color w:val="000000" w:themeColor="text1"/>
+          <w:sz w:val="18"/>
+          <w:szCs w:val="18"/>
+          <w:shd w:val="clear" w:color="auto" w:fill="FFFFFF"/>
+        </w:rPr>
+        <w:t> </w:t>
+      </w:r>
+      <w:r>
+        <w:rPr>
+          <w:rStyle w:val="Emphasis"/>
+          <w:rFonts w:ascii="Times New Roman" w:hAnsi="Times New Roman" w:cs="Times New Roman"/>
+          <w:color w:val="000000" w:themeColor="text1"/>
+          <w:sz w:val="18"/>
+          <w:szCs w:val="18"/>
+          <w:shd w:val="clear" w:color="auto" w:fill="FFFFFF"/>
+        </w:rPr>
+        <w:t>Proceedings of the 7th International Global WordNet Conference</w:t>
+      </w:r>
+      <w:r>
+        <w:rPr>
+          <w:rStyle w:val="apple-converted-space"/>
+          <w:rFonts w:ascii="Times New Roman" w:hAnsi="Times New Roman" w:cs="Times New Roman"/>
+          <w:color w:val="000000" w:themeColor="text1"/>
+          <w:sz w:val="18"/>
+          <w:szCs w:val="18"/>
+          <w:shd w:val="clear" w:color="auto" w:fill="FFFFFF"/>
+        </w:rPr>
+        <w:t> </w:t>
+      </w:r>
+      <w:r>
+        <w:rPr>
+          <w:rFonts w:ascii="Times New Roman" w:hAnsi="Times New Roman" w:cs="Times New Roman"/>
+          <w:color w:val="000000" w:themeColor="text1"/>
+          <w:sz w:val="18"/>
+          <w:szCs w:val="18"/>
+          <w:shd w:val="clear" w:color="auto" w:fill="FFFFFF"/>
+        </w:rPr>
+        <w:t>(GWC 2014) (pp. 78-85). Tartu, Estonia.</w:t>
       </w:r>
     </w:p>
     <w:p>
@@ -7156,101 +7065,30 @@
           <w:szCs w:val="18"/>
           <w:lang w:val="en-US"/>
         </w:rPr>
-        <w:t xml:space="preserve">Joshua S. </w:t>
-      </w:r>
-      <w:proofErr w:type="spellStart"/>
-      <w:r>
-        <w:rPr>
-          <w:rFonts w:ascii="Times New Roman" w:hAnsi="Times New Roman" w:cs="Times New Roman"/>
-          <w:b/>
+        <w:t>Joshua S. Dapitan</w:t>
+      </w:r>
+      <w:r>
+        <w:rPr>
+          <w:rFonts w:ascii="Times New Roman" w:hAnsi="Times New Roman" w:cs="Times New Roman"/>
           <w:sz w:val="18"/>
           <w:szCs w:val="18"/>
           <w:lang w:val="en-US"/>
         </w:rPr>
-        <w:t>Dapitan</w:t>
-      </w:r>
-      <w:proofErr w:type="spellEnd"/>
-      <w:r>
+        <w:t xml:space="preserve"> is currently pursuing his Bachelor of Science in Computer Science at Polytechnic University of the Philippines, Mabini Campus. Has knowledge in different programming languages such as C, Java, C#, Python, MATLAB, PHP, Javascript, SQL and MS SQL Server. He is interested in Data Mining, Machine Learning, Algorithm Analysis, Artificial Intelligence, and Modeling &amp; Simulation.</w:t>
+      </w:r>
+    </w:p>
+    <w:p>
+      <w:pPr>
+        <w:jc w:val="both"/>
         <w:rPr>
           <w:rFonts w:ascii="Times New Roman" w:hAnsi="Times New Roman" w:cs="Times New Roman"/>
           <w:sz w:val="18"/>
           <w:szCs w:val="18"/>
           <w:lang w:val="en-US"/>
         </w:rPr>
-        <w:t xml:space="preserve"> is currently pursuing his Bachelor of Science in Computer Science at Polytechnic University of the Philippines, </w:t>
-      </w:r>
-      <w:proofErr w:type="spellStart"/>
-      <w:r>
-        <w:rPr>
-          <w:rFonts w:ascii="Times New Roman" w:hAnsi="Times New Roman" w:cs="Times New Roman"/>
-          <w:sz w:val="18"/>
-          <w:szCs w:val="18"/>
-          <w:lang w:val="en-US"/>
-        </w:rPr>
-        <w:t>Mabini</w:t>
-      </w:r>
-      <w:proofErr w:type="spellEnd"/>
-      <w:r>
-        <w:rPr>
-          <w:rFonts w:ascii="Times New Roman" w:hAnsi="Times New Roman" w:cs="Times New Roman"/>
-          <w:sz w:val="18"/>
-          <w:szCs w:val="18"/>
-          <w:lang w:val="en-US"/>
-        </w:rPr>
-        <w:t xml:space="preserve"> Campus. Has knowledge in different programming languages such as C, Java, </w:t>
-      </w:r>
-      <w:proofErr w:type="gramStart"/>
-      <w:r>
-        <w:rPr>
-          <w:rFonts w:ascii="Times New Roman" w:hAnsi="Times New Roman" w:cs="Times New Roman"/>
-          <w:sz w:val="18"/>
-          <w:szCs w:val="18"/>
-          <w:lang w:val="en-US"/>
-        </w:rPr>
-        <w:t>C#</w:t>
-      </w:r>
-      <w:proofErr w:type="gramEnd"/>
-      <w:r>
-        <w:rPr>
-          <w:rFonts w:ascii="Times New Roman" w:hAnsi="Times New Roman" w:cs="Times New Roman"/>
-          <w:sz w:val="18"/>
-          <w:szCs w:val="18"/>
-          <w:lang w:val="en-US"/>
-        </w:rPr>
-        <w:t xml:space="preserve">, Python, MATLAB, PHP, </w:t>
-      </w:r>
-      <w:proofErr w:type="spellStart"/>
-      <w:r>
-        <w:rPr>
-          <w:rFonts w:ascii="Times New Roman" w:hAnsi="Times New Roman" w:cs="Times New Roman"/>
-          <w:sz w:val="18"/>
-          <w:szCs w:val="18"/>
-          <w:lang w:val="en-US"/>
-        </w:rPr>
-        <w:t>Javascript</w:t>
-      </w:r>
-      <w:proofErr w:type="spellEnd"/>
-      <w:r>
-        <w:rPr>
-          <w:rFonts w:ascii="Times New Roman" w:hAnsi="Times New Roman" w:cs="Times New Roman"/>
-          <w:sz w:val="18"/>
-          <w:szCs w:val="18"/>
-          <w:lang w:val="en-US"/>
-        </w:rPr>
-        <w:t>, SQL and MS SQL Server. He is interested in Data Mining, Machine Learning, Algorithm Analysis, Artificial Intelligence, and Modeling &amp; Simulation.</w:t>
-      </w:r>
-    </w:p>
-    <w:p>
-      <w:pPr>
-        <w:spacing w:after="0" w:line="240" w:lineRule="auto"/>
-        <w:jc w:val="both"/>
-        <w:rPr>
-          <w:rFonts w:ascii="Times New Roman" w:hAnsi="Times New Roman" w:cs="Times New Roman"/>
-          <w:sz w:val="18"/>
-          <w:szCs w:val="18"/>
-          <w:lang w:val="en-US"/>
-        </w:rPr>
-      </w:pPr>
+      </w:pPr>
+      <w:bookmarkStart w:id="0" w:name="_GoBack"/>
+      <w:bookmarkEnd w:id="0"/>
     </w:p>
     <w:p>
       <w:pPr>
@@ -7331,7 +7169,6 @@
           </wp:anchor>
         </w:drawing>
       </w:r>
-      <w:proofErr w:type="spellStart"/>
       <w:r>
         <w:rPr>
           <w:rFonts w:ascii="Times New Roman" w:hAnsi="Times New Roman" w:cs="Times New Roman"/>
@@ -7340,59 +7177,16 @@
           <w:szCs w:val="18"/>
           <w:lang w:val="en-US"/>
         </w:rPr>
-        <w:t>Anjanette</w:t>
-      </w:r>
-      <w:proofErr w:type="spellEnd"/>
-      <w:r>
-        <w:rPr>
-          <w:rFonts w:ascii="Times New Roman" w:hAnsi="Times New Roman" w:cs="Times New Roman"/>
-          <w:b/>
+        <w:t>Anjanette R. Lasala</w:t>
+      </w:r>
+      <w:r>
+        <w:rPr>
+          <w:rFonts w:ascii="Times New Roman" w:hAnsi="Times New Roman" w:cs="Times New Roman"/>
           <w:sz w:val="18"/>
           <w:szCs w:val="18"/>
           <w:lang w:val="en-US"/>
         </w:rPr>
-        <w:t xml:space="preserve"> R. </w:t>
-      </w:r>
-      <w:proofErr w:type="spellStart"/>
-      <w:r>
-        <w:rPr>
-          <w:rFonts w:ascii="Times New Roman" w:hAnsi="Times New Roman" w:cs="Times New Roman"/>
-          <w:b/>
-          <w:sz w:val="18"/>
-          <w:szCs w:val="18"/>
-          <w:lang w:val="en-US"/>
-        </w:rPr>
-        <w:t>Lasala</w:t>
-      </w:r>
-      <w:proofErr w:type="spellEnd"/>
-      <w:r>
-        <w:rPr>
-          <w:rFonts w:ascii="Times New Roman" w:hAnsi="Times New Roman" w:cs="Times New Roman"/>
-          <w:sz w:val="18"/>
-          <w:szCs w:val="18"/>
-          <w:lang w:val="en-US"/>
-        </w:rPr>
-        <w:t xml:space="preserve"> is currently taking up Bachelor of Science in Computer Science at the Polytechnic University of the Philippines, </w:t>
-      </w:r>
-      <w:proofErr w:type="spellStart"/>
-      <w:r>
-        <w:rPr>
-          <w:rFonts w:ascii="Times New Roman" w:hAnsi="Times New Roman" w:cs="Times New Roman"/>
-          <w:sz w:val="18"/>
-          <w:szCs w:val="18"/>
-          <w:lang w:val="en-US"/>
-        </w:rPr>
-        <w:t>Mabini</w:t>
-      </w:r>
-      <w:proofErr w:type="spellEnd"/>
-      <w:r>
-        <w:rPr>
-          <w:rFonts w:ascii="Times New Roman" w:hAnsi="Times New Roman" w:cs="Times New Roman"/>
-          <w:sz w:val="18"/>
-          <w:szCs w:val="18"/>
-          <w:lang w:val="en-US"/>
-        </w:rPr>
-        <w:t xml:space="preserve"> Campus. She is knowledgeable in C, C#, Java, HTML, CSS, PHP, SQL and MATLAB. She is interested on Web Development and Database Management.</w:t>
+        <w:t xml:space="preserve"> is currently taking up Bachelor of Science in Computer Science at the Polytechnic University of the Philippines, Mabini Campus. She is knowledgeable in C, C#, Java, HTML, CSS, PHP, SQL and MATLAB. She is interested on Web Development and Database Management.</w:t>
       </w:r>
     </w:p>
     <w:p>
@@ -8235,6 +8029,22 @@
     <w:unhideWhenUsed/>
     <w:rsid w:val="00A86158"/>
   </w:style>
+  <w:style w:type="character" w:customStyle="1" w:styleId="apple-converted-space">
+    <w:name w:val="apple-converted-space"/>
+    <w:basedOn w:val="DefaultParagraphFont"/>
+    <w:rsid w:val="005E71AD"/>
+  </w:style>
+  <w:style w:type="character" w:styleId="Emphasis">
+    <w:name w:val="Emphasis"/>
+    <w:basedOn w:val="DefaultParagraphFont"/>
+    <w:uiPriority w:val="20"/>
+    <w:qFormat/>
+    <w:rsid w:val="005E71AD"/>
+    <w:rPr>
+      <w:i/>
+      <w:iCs/>
+    </w:rPr>
+  </w:style>
 </w:styles>
 </file>
 
@@ -8528,7 +8338,7 @@
 </file>
 
 <file path=customXml/itemProps1.xml><?xml version="1.0" encoding="utf-8"?>
-<ds:datastoreItem xmlns:ds="http://schemas.openxmlformats.org/officeDocument/2006/customXml" ds:itemID="{77E0FD5E-403A-4316-8B0E-6AC81738D88A}">
+<ds:datastoreItem xmlns:ds="http://schemas.openxmlformats.org/officeDocument/2006/customXml" ds:itemID="{5CA64209-16E1-4693-8C2A-BFB220DD55F5}">
   <ds:schemaRefs>
     <ds:schemaRef ds:uri="http://schemas.openxmlformats.org/officeDocument/2006/bibliography"/>
   </ds:schemaRefs>

</xml_diff>